<commit_message>
adding a Terrain 3D Tool and textures to the 3D game projectc
</commit_message>
<xml_diff>
--- a/gamedev_practicaltask2_91050051/Analysis_log.docx
+++ b/gamedev_practicaltask2_91050051/Analysis_log.docx
@@ -77,32 +77,71 @@
     </w:p>
     <w:p>
       <w:r>
+        <w:t>Other proposed changes that I choose to implemented:</w:t>
+      </w:r>
+    </w:p>
+    <w:p>
+      <w:pPr>
+        <w:pStyle w:val="ListParagraph"/>
+        <w:numPr>
+          <w:ilvl w:val="0"/>
+          <w:numId w:val="1"/>
+        </w:numPr>
+      </w:pPr>
+      <w:r>
         <w:t>RigidBody2D Mode to “Character”</w:t>
       </w:r>
     </w:p>
     <w:p>
+      <w:pPr>
+        <w:pStyle w:val="ListParagraph"/>
+        <w:numPr>
+          <w:ilvl w:val="0"/>
+          <w:numId w:val="1"/>
+        </w:numPr>
+      </w:pPr>
       <w:r>
         <w:t>CollisionShape2D turn Disabled on</w:t>
       </w:r>
     </w:p>
     <w:p>
+      <w:pPr>
+        <w:pStyle w:val="ListParagraph"/>
+        <w:numPr>
+          <w:ilvl w:val="0"/>
+          <w:numId w:val="1"/>
+        </w:numPr>
+      </w:pPr>
       <w:r>
         <w:t>Put five sprites in the rain drop scene instead of one</w:t>
       </w:r>
     </w:p>
-    <w:p/>
-    <w:p>
-      <w:pPr>
+    <w:p>
+      <w:r>
         <w:rPr>
           <w:noProof/>
           <w:lang w:eastAsia="en-NZ"/>
         </w:rPr>
-      </w:pPr>
-      <w:r>
         <w:drawing>
-          <wp:inline distT="0" distB="0" distL="0" distR="0" wp14:anchorId="3BC22067" wp14:editId="2161E4FD">
-            <wp:extent cx="4401650" cy="3581400"/>
-            <wp:effectExtent l="0" t="0" r="0" b="0"/>
+          <wp:anchor distT="0" distB="0" distL="114300" distR="114300" simplePos="0" relativeHeight="251658240" behindDoc="1" locked="0" layoutInCell="1" allowOverlap="1">
+            <wp:simplePos x="0" y="0"/>
+            <wp:positionH relativeFrom="margin">
+              <wp:align>right</wp:align>
+            </wp:positionH>
+            <wp:positionV relativeFrom="paragraph">
+              <wp:posOffset>995045</wp:posOffset>
+            </wp:positionV>
+            <wp:extent cx="3616849" cy="2942847"/>
+            <wp:effectExtent l="0" t="0" r="3175" b="0"/>
+            <wp:wrapTight wrapText="bothSides">
+              <wp:wrapPolygon edited="0">
+                <wp:start x="0" y="0"/>
+                <wp:lineTo x="0" y="21395"/>
+                <wp:lineTo x="21505" y="21395"/>
+                <wp:lineTo x="21505" y="0"/>
+                <wp:lineTo x="0" y="0"/>
+              </wp:wrapPolygon>
+            </wp:wrapTight>
             <wp:docPr id="1" name="Picture 1"/>
             <wp:cNvGraphicFramePr>
               <a:graphicFrameLocks xmlns:a="http://schemas.openxmlformats.org/drawingml/2006/main" noChangeAspect="1"/>
@@ -115,7 +154,13 @@
                     <pic:cNvPicPr/>
                   </pic:nvPicPr>
                   <pic:blipFill>
-                    <a:blip r:embed="rId4"/>
+                    <a:blip r:embed="rId5" cstate="print">
+                      <a:extLst>
+                        <a:ext uri="{28A0092B-C50C-407E-A947-70E740481C1C}">
+                          <a14:useLocalDpi xmlns:a14="http://schemas.microsoft.com/office/drawing/2010/main" val="0"/>
+                        </a:ext>
+                      </a:extLst>
+                    </a:blip>
                     <a:stretch>
                       <a:fillRect/>
                     </a:stretch>
@@ -123,7 +168,7 @@
                   <pic:spPr>
                     <a:xfrm>
                       <a:off x="0" y="0"/>
-                      <a:ext cx="4409899" cy="3588112"/>
+                      <a:ext cx="3616849" cy="2942847"/>
                     </a:xfrm>
                     <a:prstGeom prst="rect">
                       <a:avLst/>
@@ -132,13 +177,43 @@
                 </pic:pic>
               </a:graphicData>
             </a:graphic>
-          </wp:inline>
+            <wp14:sizeRelH relativeFrom="page">
+              <wp14:pctWidth>0</wp14:pctWidth>
+            </wp14:sizeRelH>
+            <wp14:sizeRelV relativeFrom="page">
+              <wp14:pctHeight>0</wp14:pctHeight>
+            </wp14:sizeRelV>
+          </wp:anchor>
         </w:drawing>
+      </w:r>
+      <w:r>
+        <w:t xml:space="preserve">However after the program hit 60 fps even with every change made we couldn’t see a difference in performance, then we found out about the fps limitation being on in the configurations of the project, an option called </w:t>
+      </w:r>
+      <w:proofErr w:type="spellStart"/>
+      <w:r>
+        <w:t>VSync</w:t>
+      </w:r>
+      <w:proofErr w:type="spellEnd"/>
+      <w:r>
+        <w:t xml:space="preserve">, that locks the fps according </w:t>
+      </w:r>
+      <w:r>
+        <w:t xml:space="preserve">to the monitor’s framerate. And then after disable the setting </w:t>
       </w:r>
       <w:bookmarkStart w:id="0" w:name="_GoBack"/>
       <w:bookmarkEnd w:id="0"/>
-    </w:p>
-    <w:p/>
+      <w:r>
+        <w:t xml:space="preserve">the program started hitting above 150 fps without any </w:t>
+      </w:r>
+      <w:proofErr w:type="spellStart"/>
+      <w:r>
+        <w:t>framedrops</w:t>
+      </w:r>
+      <w:proofErr w:type="spellEnd"/>
+      <w:r>
+        <w:t>.</w:t>
+      </w:r>
+    </w:p>
     <w:sectPr>
       <w:pgSz w:w="11906" w:h="16838"/>
       <w:pgMar w:top="1440" w:right="1440" w:bottom="1440" w:left="1440" w:header="708" w:footer="708" w:gutter="0"/>
@@ -147,6 +222,127 @@
     </w:sectPr>
   </w:body>
 </w:document>
+</file>
+
+<file path=word/numbering.xml><?xml version="1.0" encoding="utf-8"?>
+<w:numbering xmlns:wpc="http://schemas.microsoft.com/office/word/2010/wordprocessingCanvas" xmlns:cx="http://schemas.microsoft.com/office/drawing/2014/chartex" xmlns:cx1="http://schemas.microsoft.com/office/drawing/2015/9/8/chartex" xmlns:mc="http://schemas.openxmlformats.org/markup-compatibility/2006" xmlns:o="urn:schemas-microsoft-com:office:office" xmlns:r="http://schemas.openxmlformats.org/officeDocument/2006/relationships" xmlns:m="http://schemas.openxmlformats.org/officeDocument/2006/math" xmlns:v="urn:schemas-microsoft-com:vml" xmlns:wp14="http://schemas.microsoft.com/office/word/2010/wordprocessingDrawing" xmlns:wp="http://schemas.openxmlformats.org/drawingml/2006/wordprocessingDrawing" xmlns:w10="urn:schemas-microsoft-com:office:word" xmlns:w="http://schemas.openxmlformats.org/wordprocessingml/2006/main" xmlns:w14="http://schemas.microsoft.com/office/word/2010/wordml" xmlns:w15="http://schemas.microsoft.com/office/word/2012/wordml" xmlns:w16se="http://schemas.microsoft.com/office/word/2015/wordml/symex" xmlns:wpg="http://schemas.microsoft.com/office/word/2010/wordprocessingGroup" xmlns:wpi="http://schemas.microsoft.com/office/word/2010/wordprocessingInk" xmlns:wne="http://schemas.microsoft.com/office/word/2006/wordml" xmlns:wps="http://schemas.microsoft.com/office/word/2010/wordprocessingShape" mc:Ignorable="w14 w15 w16se wp14">
+  <w:abstractNum w:abstractNumId="0" w15:restartNumberingAfterBreak="0">
+    <w:nsid w:val="62563E37"/>
+    <w:multiLevelType w:val="hybridMultilevel"/>
+    <w:tmpl w:val="28ACB4B0"/>
+    <w:lvl w:ilvl="0" w:tplc="14090001">
+      <w:start w:val="1"/>
+      <w:numFmt w:val="bullet"/>
+      <w:lvlText w:val=""/>
+      <w:lvlJc w:val="left"/>
+      <w:pPr>
+        <w:ind w:left="720" w:hanging="360"/>
+      </w:pPr>
+      <w:rPr>
+        <w:rFonts w:ascii="Symbol" w:hAnsi="Symbol" w:hint="default"/>
+      </w:rPr>
+    </w:lvl>
+    <w:lvl w:ilvl="1" w:tplc="14090003" w:tentative="1">
+      <w:start w:val="1"/>
+      <w:numFmt w:val="bullet"/>
+      <w:lvlText w:val="o"/>
+      <w:lvlJc w:val="left"/>
+      <w:pPr>
+        <w:ind w:left="1440" w:hanging="360"/>
+      </w:pPr>
+      <w:rPr>
+        <w:rFonts w:ascii="Courier New" w:hAnsi="Courier New" w:cs="Courier New" w:hint="default"/>
+      </w:rPr>
+    </w:lvl>
+    <w:lvl w:ilvl="2" w:tplc="14090005" w:tentative="1">
+      <w:start w:val="1"/>
+      <w:numFmt w:val="bullet"/>
+      <w:lvlText w:val=""/>
+      <w:lvlJc w:val="left"/>
+      <w:pPr>
+        <w:ind w:left="2160" w:hanging="360"/>
+      </w:pPr>
+      <w:rPr>
+        <w:rFonts w:ascii="Wingdings" w:hAnsi="Wingdings" w:hint="default"/>
+      </w:rPr>
+    </w:lvl>
+    <w:lvl w:ilvl="3" w:tplc="14090001" w:tentative="1">
+      <w:start w:val="1"/>
+      <w:numFmt w:val="bullet"/>
+      <w:lvlText w:val=""/>
+      <w:lvlJc w:val="left"/>
+      <w:pPr>
+        <w:ind w:left="2880" w:hanging="360"/>
+      </w:pPr>
+      <w:rPr>
+        <w:rFonts w:ascii="Symbol" w:hAnsi="Symbol" w:hint="default"/>
+      </w:rPr>
+    </w:lvl>
+    <w:lvl w:ilvl="4" w:tplc="14090003" w:tentative="1">
+      <w:start w:val="1"/>
+      <w:numFmt w:val="bullet"/>
+      <w:lvlText w:val="o"/>
+      <w:lvlJc w:val="left"/>
+      <w:pPr>
+        <w:ind w:left="3600" w:hanging="360"/>
+      </w:pPr>
+      <w:rPr>
+        <w:rFonts w:ascii="Courier New" w:hAnsi="Courier New" w:cs="Courier New" w:hint="default"/>
+      </w:rPr>
+    </w:lvl>
+    <w:lvl w:ilvl="5" w:tplc="14090005" w:tentative="1">
+      <w:start w:val="1"/>
+      <w:numFmt w:val="bullet"/>
+      <w:lvlText w:val=""/>
+      <w:lvlJc w:val="left"/>
+      <w:pPr>
+        <w:ind w:left="4320" w:hanging="360"/>
+      </w:pPr>
+      <w:rPr>
+        <w:rFonts w:ascii="Wingdings" w:hAnsi="Wingdings" w:hint="default"/>
+      </w:rPr>
+    </w:lvl>
+    <w:lvl w:ilvl="6" w:tplc="14090001" w:tentative="1">
+      <w:start w:val="1"/>
+      <w:numFmt w:val="bullet"/>
+      <w:lvlText w:val=""/>
+      <w:lvlJc w:val="left"/>
+      <w:pPr>
+        <w:ind w:left="5040" w:hanging="360"/>
+      </w:pPr>
+      <w:rPr>
+        <w:rFonts w:ascii="Symbol" w:hAnsi="Symbol" w:hint="default"/>
+      </w:rPr>
+    </w:lvl>
+    <w:lvl w:ilvl="7" w:tplc="14090003" w:tentative="1">
+      <w:start w:val="1"/>
+      <w:numFmt w:val="bullet"/>
+      <w:lvlText w:val="o"/>
+      <w:lvlJc w:val="left"/>
+      <w:pPr>
+        <w:ind w:left="5760" w:hanging="360"/>
+      </w:pPr>
+      <w:rPr>
+        <w:rFonts w:ascii="Courier New" w:hAnsi="Courier New" w:cs="Courier New" w:hint="default"/>
+      </w:rPr>
+    </w:lvl>
+    <w:lvl w:ilvl="8" w:tplc="14090005" w:tentative="1">
+      <w:start w:val="1"/>
+      <w:numFmt w:val="bullet"/>
+      <w:lvlText w:val=""/>
+      <w:lvlJc w:val="left"/>
+      <w:pPr>
+        <w:ind w:left="6480" w:hanging="360"/>
+      </w:pPr>
+      <w:rPr>
+        <w:rFonts w:ascii="Wingdings" w:hAnsi="Wingdings" w:hint="default"/>
+      </w:rPr>
+    </w:lvl>
+  </w:abstractNum>
+  <w:num w:numId="1">
+    <w:abstractNumId w:val="0"/>
+  </w:num>
+</w:numbering>
 </file>
 
 <file path=word/styles.xml><?xml version="1.0" encoding="utf-8"?>
@@ -613,6 +809,17 @@
       <w:spacing w:after="0" w:line="240" w:lineRule="auto"/>
     </w:pPr>
   </w:style>
+  <w:style w:type="paragraph" w:styleId="ListParagraph">
+    <w:name w:val="List Paragraph"/>
+    <w:basedOn w:val="Normal"/>
+    <w:uiPriority w:val="34"/>
+    <w:qFormat/>
+    <w:rsid w:val="00480775"/>
+    <w:pPr>
+      <w:ind w:left="720"/>
+      <w:contextualSpacing/>
+    </w:pPr>
+  </w:style>
 </w:styles>
 </file>
 

</xml_diff>